<commit_message>
T1.13 ENTERPRISE JAVA BEANS
Taller Completo
</commit_message>
<xml_diff>
--- a/Talleres Segundo Parcial/T1.13 ENTERPRISE JAVA BEANS_Grupo2/DOCUMENTACIÓN/EntrepriseJavaBeans_Grupo2.docx
+++ b/Talleres Segundo Parcial/T1.13 ENTERPRISE JAVA BEANS_Grupo2/DOCUMENTACIÓN/EntrepriseJavaBeans_Grupo2.docx
@@ -18433,7 +18433,7 @@
         </w:rPr>
         <w:lastRenderedPageBreak/>
         <w:drawing>
-          <wp:inline distT="0" distB="0" distL="0" distR="0" wp14:anchorId="025138F2" wp14:editId="512F391D">
+          <wp:inline distT="0" distB="0" distL="0" distR="0" wp14:anchorId="025138F2" wp14:editId="31D66540">
             <wp:extent cx="4480319" cy="3382366"/>
             <wp:effectExtent l="114300" t="114300" r="168275" b="180340"/>
             <wp:docPr id="55" name="Imagen 55"/>
@@ -18444,7 +18444,7 @@
               <a:graphicData uri="http://schemas.openxmlformats.org/drawingml/2006/picture">
                 <pic:pic xmlns:pic="http://schemas.openxmlformats.org/drawingml/2006/picture">
                   <pic:nvPicPr>
-                    <pic:cNvPr id="1" name=""/>
+                    <pic:cNvPr id="55" name="Imagen 55"/>
                     <pic:cNvPicPr/>
                   </pic:nvPicPr>
                   <pic:blipFill>

</xml_diff>